<commit_message>
pembuatan fitur export spb, surat penyaluran, dan perbaikan kode kalkulasi. Note file yang diubah: HistoryBulanController,HistoryPermintaanController, 3 Template Word untuk Permintaan, view Permintaan.blade.php, dan route/web.php
</commit_message>
<xml_diff>
--- a/public/templates/template_spb2.docx
+++ b/public/templates/template_spb2.docx
@@ -182,7 +182,21 @@
           <w:rFonts w:ascii="Calibri" w:hAnsi="Calibri" w:cs="Calibri"/>
           <w:lang w:val="en-US"/>
         </w:rPr>
-        <w:t>${tanggal_cetak}</w:t>
+        <w:t>${tanggal_</w:t>
+      </w:r>
+      <w:r>
+        <w:rPr>
+          <w:rFonts w:ascii="Calibri" w:hAnsi="Calibri" w:cs="Calibri"/>
+          <w:lang w:val="en-US"/>
+        </w:rPr>
+        <w:t>permintaan</w:t>
+      </w:r>
+      <w:r>
+        <w:rPr>
+          <w:rFonts w:ascii="Calibri" w:hAnsi="Calibri" w:cs="Calibri"/>
+          <w:lang w:val="en-US"/>
+        </w:rPr>
+        <w:t>}</w:t>
       </w:r>
     </w:p>
     <w:p>
@@ -1839,7 +1853,27 @@
                 <w:lang w:eastAsia="en-ID"/>
                 <w14:ligatures w14:val="none"/>
               </w:rPr>
-              <w:t>${nama_barang}</w:t>
+              <w:t>${</w:t>
+            </w:r>
+            <w:r>
+              <w:rPr>
+                <w:rFonts w:ascii="Tahoma" w:eastAsia="Times New Roman" w:hAnsi="Tahoma" w:cs="Tahoma"/>
+                <w:color w:val="000000"/>
+                <w:kern w:val="0"/>
+                <w:lang w:eastAsia="en-ID"/>
+                <w14:ligatures w14:val="none"/>
+              </w:rPr>
+              <w:t>barang_nama</w:t>
+            </w:r>
+            <w:r>
+              <w:rPr>
+                <w:rFonts w:ascii="Tahoma" w:eastAsia="Times New Roman" w:hAnsi="Tahoma" w:cs="Tahoma"/>
+                <w:color w:val="000000"/>
+                <w:kern w:val="0"/>
+                <w:lang w:eastAsia="en-ID"/>
+                <w14:ligatures w14:val="none"/>
+              </w:rPr>
+              <w:t>}</w:t>
             </w:r>
           </w:p>
         </w:tc>
@@ -1948,7 +1982,27 @@
                 <w:lang w:eastAsia="en-ID"/>
                 <w14:ligatures w14:val="none"/>
               </w:rPr>
-              <w:t>${total_permintaan}</w:t>
+              <w:t>${</w:t>
+            </w:r>
+            <w:r>
+              <w:rPr>
+                <w:rFonts w:ascii="Tahoma" w:eastAsia="Times New Roman" w:hAnsi="Tahoma" w:cs="Tahoma"/>
+                <w:color w:val="000000"/>
+                <w:kern w:val="0"/>
+                <w:lang w:eastAsia="en-ID"/>
+                <w14:ligatures w14:val="none"/>
+              </w:rPr>
+              <w:t>jumlah</w:t>
+            </w:r>
+            <w:r>
+              <w:rPr>
+                <w:rFonts w:ascii="Tahoma" w:eastAsia="Times New Roman" w:hAnsi="Tahoma" w:cs="Tahoma"/>
+                <w:color w:val="000000"/>
+                <w:kern w:val="0"/>
+                <w:lang w:eastAsia="en-ID"/>
+                <w14:ligatures w14:val="none"/>
+              </w:rPr>
+              <w:t>}</w:t>
             </w:r>
           </w:p>
         </w:tc>
@@ -2237,7 +2291,27 @@
                 <w:lang w:eastAsia="en-ID"/>
                 <w14:ligatures w14:val="none"/>
               </w:rPr>
-              <w:t>${jumlah}</w:t>
+              <w:t>${</w:t>
+            </w:r>
+            <w:r>
+              <w:rPr>
+                <w:rFonts w:ascii="Aptos" w:eastAsia="Times New Roman" w:hAnsi="Aptos" w:cs="Times New Roman"/>
+                <w:color w:val="000000"/>
+                <w:kern w:val="0"/>
+                <w:lang w:eastAsia="en-ID"/>
+                <w14:ligatures w14:val="none"/>
+              </w:rPr>
+              <w:t>sisa_persediaan</w:t>
+            </w:r>
+            <w:r>
+              <w:rPr>
+                <w:rFonts w:ascii="Aptos" w:eastAsia="Times New Roman" w:hAnsi="Aptos" w:cs="Times New Roman"/>
+                <w:color w:val="000000"/>
+                <w:kern w:val="0"/>
+                <w:lang w:eastAsia="en-ID"/>
+                <w14:ligatures w14:val="none"/>
+              </w:rPr>
+              <w:t>}</w:t>
             </w:r>
           </w:p>
         </w:tc>
@@ -2309,7 +2383,19 @@
               <w:rPr>
                 <w:lang w:val="en-US"/>
               </w:rPr>
-              <w:t>${tanggal_cetak}</w:t>
+              <w:t>${</w:t>
+            </w:r>
+            <w:r>
+              <w:rPr>
+                <w:lang w:val="en-US"/>
+              </w:rPr>
+              <w:t>tanggal_permintaan</w:t>
+            </w:r>
+            <w:r>
+              <w:rPr>
+                <w:lang w:val="en-US"/>
+              </w:rPr>
+              <w:t>}</w:t>
             </w:r>
           </w:p>
         </w:tc>

</xml_diff>